<commit_message>
add example for sentiment import list
</commit_message>
<xml_diff>
--- a/doc/projectFiles/technical_documentation.docx
+++ b/doc/projectFiles/technical_documentation.docx
@@ -1080,8 +1080,6 @@
         </w:rPr>
         <w:t>Display tweets for a certain event</w:t>
       </w:r>
-      <w:bookmarkStart w:id="0" w:name="_GoBack"/>
-      <w:bookmarkEnd w:id="0"/>
     </w:p>
     <w:p>
       <w:pPr>
@@ -1785,9 +1783,9 @@
         </w:rPr>
         <w:drawing>
           <wp:inline distT="0" distB="0" distL="0" distR="0">
-            <wp:extent cx="3838755" cy="6572984"/>
-            <wp:effectExtent l="0" t="0" r="9525" b="0"/>
-            <wp:docPr id="9" name="Grafik 9" descr="C:\Users\Corinna\Desktop\db.jpg"/>
+            <wp:extent cx="4704647" cy="7919049"/>
+            <wp:effectExtent l="0" t="0" r="1270" b="6350"/>
+            <wp:docPr id="2" name="Grafik 2" descr="C:\Users\Corinna\Desktop\db.jpg"/>
             <wp:cNvGraphicFramePr>
               <a:graphicFrameLocks xmlns:a="http://schemas.openxmlformats.org/drawingml/2006/main" noChangeAspect="1"/>
             </wp:cNvGraphicFramePr>
@@ -1816,7 +1814,7 @@
                   <pic:spPr bwMode="auto">
                     <a:xfrm>
                       <a:off x="0" y="0"/>
-                      <a:ext cx="3868817" cy="6624458"/>
+                      <a:ext cx="4709491" cy="7927203"/>
                     </a:xfrm>
                     <a:prstGeom prst="rect">
                       <a:avLst/>
@@ -1843,6 +1841,7 @@
         <w:rPr>
           <w:lang w:val="en-GB"/>
         </w:rPr>
+        <w:lastRenderedPageBreak/>
         <w:t xml:space="preserve">The table </w:t>
       </w:r>
       <w:proofErr w:type="spellStart"/>
@@ -1973,12 +1972,8 @@
           <w:lang w:val="en-GB"/>
         </w:rPr>
       </w:pPr>
-      <w:r>
-        <w:rPr>
-          <w:lang w:val="en-GB"/>
-        </w:rPr>
-        <w:br w:type="page"/>
-      </w:r>
+      <w:bookmarkStart w:id="0" w:name="_GoBack"/>
+      <w:bookmarkEnd w:id="0"/>
     </w:p>
     <w:p>
       <w:pPr>
@@ -1991,7 +1986,6 @@
         <w:rPr>
           <w:lang w:val="en-GB"/>
         </w:rPr>
-        <w:lastRenderedPageBreak/>
         <w:t>Description of t</w:t>
       </w:r>
       <w:r>
@@ -3531,6 +3525,81 @@
               <w:rPr>
                 <w:sz w:val="20"/>
                 <w:szCs w:val="20"/>
+                <w:lang w:val="en-GB"/>
+              </w:rPr>
+            </w:pPr>
+            <w:proofErr w:type="spellStart"/>
+            <w:r>
+              <w:rPr>
+                <w:sz w:val="20"/>
+                <w:szCs w:val="20"/>
+                <w:lang w:val="en-GB"/>
+              </w:rPr>
+              <w:t>tw_weigth</w:t>
+            </w:r>
+            <w:proofErr w:type="spellEnd"/>
+          </w:p>
+        </w:tc>
+        <w:tc>
+          <w:tcPr>
+            <w:tcW w:w="3389" w:type="dxa"/>
+          </w:tcPr>
+          <w:p>
+            <w:pPr>
+              <w:cnfStyle w:val="000000000000" w:firstRow="0" w:lastRow="0" w:firstColumn="0" w:lastColumn="0" w:oddVBand="0" w:evenVBand="0" w:oddHBand="0" w:evenHBand="0" w:firstRowFirstColumn="0" w:firstRowLastColumn="0" w:lastRowFirstColumn="0" w:lastRowLastColumn="0"/>
+              <w:rPr>
+                <w:sz w:val="20"/>
+                <w:szCs w:val="20"/>
+                <w:lang w:val="en-GB"/>
+              </w:rPr>
+            </w:pPr>
+            <w:r>
+              <w:rPr>
+                <w:sz w:val="20"/>
+                <w:szCs w:val="20"/>
+              </w:rPr>
+              <w:t>DEFAULT NULL</w:t>
+            </w:r>
+          </w:p>
+        </w:tc>
+        <w:tc>
+          <w:tcPr>
+            <w:tcW w:w="2609" w:type="dxa"/>
+          </w:tcPr>
+          <w:p>
+            <w:pPr>
+              <w:cnfStyle w:val="000000000000" w:firstRow="0" w:lastRow="0" w:firstColumn="0" w:lastColumn="0" w:oddVBand="0" w:evenVBand="0" w:oddHBand="0" w:evenHBand="0" w:firstRowFirstColumn="0" w:firstRowLastColumn="0" w:lastRowFirstColumn="0" w:lastRowLastColumn="0"/>
+              <w:rPr>
+                <w:sz w:val="20"/>
+                <w:szCs w:val="20"/>
+                <w:lang w:val="en-GB"/>
+              </w:rPr>
+            </w:pPr>
+            <w:r>
+              <w:rPr>
+                <w:sz w:val="20"/>
+                <w:szCs w:val="20"/>
+                <w:lang w:val="en-GB"/>
+              </w:rPr>
+              <w:t>result of the analysis</w:t>
+            </w:r>
+          </w:p>
+        </w:tc>
+      </w:tr>
+      <w:tr>
+        <w:trPr>
+          <w:cnfStyle w:val="000000100000" w:firstRow="0" w:lastRow="0" w:firstColumn="0" w:lastColumn="0" w:oddVBand="0" w:evenVBand="0" w:oddHBand="1" w:evenHBand="0" w:firstRowFirstColumn="0" w:firstRowLastColumn="0" w:lastRowFirstColumn="0" w:lastRowLastColumn="0"/>
+        </w:trPr>
+        <w:tc>
+          <w:tcPr>
+            <w:cnfStyle w:val="001000000000" w:firstRow="0" w:lastRow="0" w:firstColumn="1" w:lastColumn="0" w:oddVBand="0" w:evenVBand="0" w:oddHBand="0" w:evenHBand="0" w:firstRowFirstColumn="0" w:firstRowLastColumn="0" w:lastRowFirstColumn="0" w:lastRowLastColumn="0"/>
+            <w:tcW w:w="3290" w:type="dxa"/>
+          </w:tcPr>
+          <w:p>
+            <w:pPr>
+              <w:rPr>
+                <w:sz w:val="20"/>
+                <w:szCs w:val="20"/>
               </w:rPr>
             </w:pPr>
             <w:proofErr w:type="spellStart"/>
@@ -3550,12 +3619,81 @@
           </w:tcPr>
           <w:p>
             <w:pPr>
+              <w:cnfStyle w:val="000000100000" w:firstRow="0" w:lastRow="0" w:firstColumn="0" w:lastColumn="0" w:oddVBand="0" w:evenVBand="0" w:oddHBand="1" w:evenHBand="0" w:firstRowFirstColumn="0" w:firstRowLastColumn="0" w:lastRowFirstColumn="0" w:lastRowLastColumn="0"/>
+              <w:rPr>
+                <w:sz w:val="20"/>
+                <w:szCs w:val="20"/>
+              </w:rPr>
+            </w:pPr>
+          </w:p>
+        </w:tc>
+        <w:tc>
+          <w:tcPr>
+            <w:tcW w:w="2609" w:type="dxa"/>
+          </w:tcPr>
+          <w:p>
+            <w:pPr>
+              <w:cnfStyle w:val="000000100000" w:firstRow="0" w:lastRow="0" w:firstColumn="0" w:lastColumn="0" w:oddVBand="0" w:evenVBand="0" w:oddHBand="1" w:evenHBand="0" w:firstRowFirstColumn="0" w:firstRowLastColumn="0" w:lastRowFirstColumn="0" w:lastRowLastColumn="0"/>
+              <w:rPr>
+                <w:sz w:val="20"/>
+                <w:szCs w:val="20"/>
+                <w:lang w:val="en-GB"/>
+              </w:rPr>
+            </w:pPr>
+            <w:r>
+              <w:rPr>
+                <w:sz w:val="20"/>
+                <w:szCs w:val="20"/>
+                <w:lang w:val="en-GB"/>
+              </w:rPr>
+              <w:t>foreign key, each tweet is assigned to a certain event</w:t>
+            </w:r>
+          </w:p>
+        </w:tc>
+      </w:tr>
+      <w:tr>
+        <w:tc>
+          <w:tcPr>
+            <w:cnfStyle w:val="001000000000" w:firstRow="0" w:lastRow="0" w:firstColumn="1" w:lastColumn="0" w:oddVBand="0" w:evenVBand="0" w:oddHBand="0" w:evenHBand="0" w:firstRowFirstColumn="0" w:firstRowLastColumn="0" w:lastRowFirstColumn="0" w:lastRowLastColumn="0"/>
+            <w:tcW w:w="3290" w:type="dxa"/>
+          </w:tcPr>
+          <w:p>
+            <w:pPr>
+              <w:rPr>
+                <w:sz w:val="20"/>
+                <w:szCs w:val="20"/>
+              </w:rPr>
+            </w:pPr>
+            <w:proofErr w:type="spellStart"/>
+            <w:r>
+              <w:rPr>
+                <w:sz w:val="20"/>
+                <w:szCs w:val="20"/>
+              </w:rPr>
+              <w:t>tw_longitude</w:t>
+            </w:r>
+            <w:proofErr w:type="spellEnd"/>
+          </w:p>
+        </w:tc>
+        <w:tc>
+          <w:tcPr>
+            <w:tcW w:w="3389" w:type="dxa"/>
+          </w:tcPr>
+          <w:p>
+            <w:pPr>
               <w:cnfStyle w:val="000000000000" w:firstRow="0" w:lastRow="0" w:firstColumn="0" w:lastColumn="0" w:oddVBand="0" w:evenVBand="0" w:oddHBand="0" w:evenHBand="0" w:firstRowFirstColumn="0" w:firstRowLastColumn="0" w:lastRowFirstColumn="0" w:lastRowLastColumn="0"/>
               <w:rPr>
                 <w:sz w:val="20"/>
                 <w:szCs w:val="20"/>
               </w:rPr>
             </w:pPr>
+            <w:r>
+              <w:rPr>
+                <w:sz w:val="20"/>
+                <w:szCs w:val="20"/>
+              </w:rPr>
+              <w:t>DEFAULT NULL</w:t>
+            </w:r>
           </w:p>
         </w:tc>
         <w:tc>
@@ -3571,14 +3709,70 @@
                 <w:lang w:val="en-GB"/>
               </w:rPr>
             </w:pPr>
-            <w:r>
-              <w:rPr>
-                <w:sz w:val="20"/>
-                <w:szCs w:val="20"/>
-                <w:lang w:val="en-GB"/>
-              </w:rPr>
-              <w:t>foreign key, each tweet is assigned to a certain event</w:t>
-            </w:r>
+          </w:p>
+        </w:tc>
+      </w:tr>
+      <w:tr>
+        <w:trPr>
+          <w:cnfStyle w:val="000000100000" w:firstRow="0" w:lastRow="0" w:firstColumn="0" w:lastColumn="0" w:oddVBand="0" w:evenVBand="0" w:oddHBand="1" w:evenHBand="0" w:firstRowFirstColumn="0" w:firstRowLastColumn="0" w:lastRowFirstColumn="0" w:lastRowLastColumn="0"/>
+        </w:trPr>
+        <w:tc>
+          <w:tcPr>
+            <w:cnfStyle w:val="001000000000" w:firstRow="0" w:lastRow="0" w:firstColumn="1" w:lastColumn="0" w:oddVBand="0" w:evenVBand="0" w:oddHBand="0" w:evenHBand="0" w:firstRowFirstColumn="0" w:firstRowLastColumn="0" w:lastRowFirstColumn="0" w:lastRowLastColumn="0"/>
+            <w:tcW w:w="3290" w:type="dxa"/>
+          </w:tcPr>
+          <w:p>
+            <w:pPr>
+              <w:rPr>
+                <w:sz w:val="20"/>
+                <w:szCs w:val="20"/>
+              </w:rPr>
+            </w:pPr>
+            <w:proofErr w:type="spellStart"/>
+            <w:r>
+              <w:rPr>
+                <w:sz w:val="20"/>
+                <w:szCs w:val="20"/>
+              </w:rPr>
+              <w:t>tw_latitude</w:t>
+            </w:r>
+            <w:proofErr w:type="spellEnd"/>
+          </w:p>
+        </w:tc>
+        <w:tc>
+          <w:tcPr>
+            <w:tcW w:w="3389" w:type="dxa"/>
+          </w:tcPr>
+          <w:p>
+            <w:pPr>
+              <w:cnfStyle w:val="000000100000" w:firstRow="0" w:lastRow="0" w:firstColumn="0" w:lastColumn="0" w:oddVBand="0" w:evenVBand="0" w:oddHBand="1" w:evenHBand="0" w:firstRowFirstColumn="0" w:firstRowLastColumn="0" w:lastRowFirstColumn="0" w:lastRowLastColumn="0"/>
+              <w:rPr>
+                <w:sz w:val="20"/>
+                <w:szCs w:val="20"/>
+              </w:rPr>
+            </w:pPr>
+            <w:r>
+              <w:rPr>
+                <w:sz w:val="20"/>
+                <w:szCs w:val="20"/>
+              </w:rPr>
+              <w:t>DEFAULT NULL</w:t>
+            </w:r>
+          </w:p>
+        </w:tc>
+        <w:tc>
+          <w:tcPr>
+            <w:tcW w:w="2609" w:type="dxa"/>
+          </w:tcPr>
+          <w:p>
+            <w:pPr>
+              <w:cnfStyle w:val="000000100000" w:firstRow="0" w:lastRow="0" w:firstColumn="0" w:lastColumn="0" w:oddVBand="0" w:evenVBand="0" w:oddHBand="1" w:evenHBand="0" w:firstRowFirstColumn="0" w:firstRowLastColumn="0" w:lastRowFirstColumn="0" w:lastRowLastColumn="0"/>
+              <w:rPr>
+                <w:sz w:val="20"/>
+                <w:szCs w:val="20"/>
+                <w:lang w:val="en-GB"/>
+              </w:rPr>
+            </w:pPr>
           </w:p>
         </w:tc>
       </w:tr>
@@ -3810,7 +4004,7 @@
                 <w:sz w:val="20"/>
                 <w:szCs w:val="20"/>
               </w:rPr>
-              <w:t>filter_tags</w:t>
+              <w:t>filter_name</w:t>
             </w:r>
             <w:proofErr w:type="spellEnd"/>
           </w:p>
@@ -3827,13 +4021,6 @@
                 <w:szCs w:val="20"/>
               </w:rPr>
             </w:pPr>
-            <w:r>
-              <w:rPr>
-                <w:sz w:val="20"/>
-                <w:szCs w:val="20"/>
-              </w:rPr>
-              <w:t>DEFAULT NULL</w:t>
-            </w:r>
           </w:p>
         </w:tc>
         <w:tc>
@@ -3855,23 +4042,7 @@
                 <w:szCs w:val="20"/>
                 <w:lang w:val="en-GB"/>
               </w:rPr>
-              <w:t>t</w:t>
-            </w:r>
-            <w:r>
-              <w:rPr>
-                <w:sz w:val="20"/>
-                <w:szCs w:val="20"/>
-                <w:lang w:val="en-GB"/>
-              </w:rPr>
-              <w:t>ags that s</w:t>
-            </w:r>
-            <w:r>
-              <w:rPr>
-                <w:sz w:val="20"/>
-                <w:szCs w:val="20"/>
-                <w:lang w:val="en-GB"/>
-              </w:rPr>
-              <w:t>hould be contained in the tweet text</w:t>
+              <w:t>shown name of the filter</w:t>
             </w:r>
           </w:p>
         </w:tc>
@@ -3898,7 +4069,7 @@
                 <w:sz w:val="20"/>
                 <w:szCs w:val="20"/>
               </w:rPr>
-              <w:t>filter_from</w:t>
+              <w:t>filter_tags</w:t>
             </w:r>
             <w:proofErr w:type="spellEnd"/>
           </w:p>
@@ -3943,7 +4114,32 @@
                 <w:szCs w:val="20"/>
                 <w:lang w:val="en-GB"/>
               </w:rPr>
-              <w:t xml:space="preserve">only tweets that where created after that date will be considered </w:t>
+              <w:t>t</w:t>
+            </w:r>
+            <w:r>
+              <w:rPr>
+                <w:sz w:val="20"/>
+                <w:szCs w:val="20"/>
+                <w:lang w:val="en-GB"/>
+              </w:rPr>
+              <w:t>ags that s</w:t>
+            </w:r>
+            <w:r>
+              <w:rPr>
+                <w:sz w:val="20"/>
+                <w:szCs w:val="20"/>
+                <w:lang w:val="en-GB"/>
+              </w:rPr>
+              <w:t xml:space="preserve">hould be </w:t>
+            </w:r>
+            <w:r>
+              <w:rPr>
+                <w:sz w:val="20"/>
+                <w:szCs w:val="20"/>
+                <w:lang w:val="en-GB"/>
+              </w:rPr>
+              <w:lastRenderedPageBreak/>
+              <w:t>contained in the tweet text</w:t>
             </w:r>
           </w:p>
         </w:tc>
@@ -3967,7 +4163,8 @@
                 <w:sz w:val="20"/>
                 <w:szCs w:val="20"/>
               </w:rPr>
-              <w:t>filter_to</w:t>
+              <w:lastRenderedPageBreak/>
+              <w:t>filter_from</w:t>
             </w:r>
             <w:proofErr w:type="spellEnd"/>
           </w:p>
@@ -4012,7 +4209,7 @@
                 <w:szCs w:val="20"/>
                 <w:lang w:val="en-GB"/>
               </w:rPr>
-              <w:t xml:space="preserve">only tweets that where created before that date will be considered </w:t>
+              <w:t xml:space="preserve">only tweets that where created after that date will be considered </w:t>
             </w:r>
           </w:p>
         </w:tc>
@@ -4039,7 +4236,7 @@
                 <w:sz w:val="20"/>
                 <w:szCs w:val="20"/>
               </w:rPr>
-              <w:t>filter_location</w:t>
+              <w:t>filter_to</w:t>
             </w:r>
             <w:proofErr w:type="spellEnd"/>
           </w:p>
@@ -4084,7 +4281,7 @@
                 <w:szCs w:val="20"/>
                 <w:lang w:val="en-GB"/>
               </w:rPr>
-              <w:t>only tweets with this location will be considered</w:t>
+              <w:t xml:space="preserve">only tweets that where created before that date will be considered </w:t>
             </w:r>
           </w:p>
         </w:tc>
@@ -4108,6 +4305,78 @@
                 <w:sz w:val="20"/>
                 <w:szCs w:val="20"/>
               </w:rPr>
+              <w:t>filter_location</w:t>
+            </w:r>
+            <w:proofErr w:type="spellEnd"/>
+          </w:p>
+        </w:tc>
+        <w:tc>
+          <w:tcPr>
+            <w:tcW w:w="3389" w:type="dxa"/>
+          </w:tcPr>
+          <w:p>
+            <w:pPr>
+              <w:cnfStyle w:val="000000000000" w:firstRow="0" w:lastRow="0" w:firstColumn="0" w:lastColumn="0" w:oddVBand="0" w:evenVBand="0" w:oddHBand="0" w:evenHBand="0" w:firstRowFirstColumn="0" w:firstRowLastColumn="0" w:lastRowFirstColumn="0" w:lastRowLastColumn="0"/>
+              <w:rPr>
+                <w:sz w:val="20"/>
+                <w:szCs w:val="20"/>
+              </w:rPr>
+            </w:pPr>
+            <w:r>
+              <w:rPr>
+                <w:sz w:val="20"/>
+                <w:szCs w:val="20"/>
+              </w:rPr>
+              <w:t>DEFAULT NULL</w:t>
+            </w:r>
+          </w:p>
+        </w:tc>
+        <w:tc>
+          <w:tcPr>
+            <w:tcW w:w="2609" w:type="dxa"/>
+          </w:tcPr>
+          <w:p>
+            <w:pPr>
+              <w:cnfStyle w:val="000000000000" w:firstRow="0" w:lastRow="0" w:firstColumn="0" w:lastColumn="0" w:oddVBand="0" w:evenVBand="0" w:oddHBand="0" w:evenHBand="0" w:firstRowFirstColumn="0" w:firstRowLastColumn="0" w:lastRowFirstColumn="0" w:lastRowLastColumn="0"/>
+              <w:rPr>
+                <w:sz w:val="20"/>
+                <w:szCs w:val="20"/>
+                <w:lang w:val="en-GB"/>
+              </w:rPr>
+            </w:pPr>
+            <w:r>
+              <w:rPr>
+                <w:sz w:val="20"/>
+                <w:szCs w:val="20"/>
+                <w:lang w:val="en-GB"/>
+              </w:rPr>
+              <w:t>only tweets with this location will be considered</w:t>
+            </w:r>
+          </w:p>
+        </w:tc>
+      </w:tr>
+      <w:tr>
+        <w:trPr>
+          <w:cnfStyle w:val="000000100000" w:firstRow="0" w:lastRow="0" w:firstColumn="0" w:lastColumn="0" w:oddVBand="0" w:evenVBand="0" w:oddHBand="1" w:evenHBand="0" w:firstRowFirstColumn="0" w:firstRowLastColumn="0" w:lastRowFirstColumn="0" w:lastRowLastColumn="0"/>
+        </w:trPr>
+        <w:tc>
+          <w:tcPr>
+            <w:cnfStyle w:val="001000000000" w:firstRow="0" w:lastRow="0" w:firstColumn="1" w:lastColumn="0" w:oddVBand="0" w:evenVBand="0" w:oddHBand="0" w:evenHBand="0" w:firstRowFirstColumn="0" w:firstRowLastColumn="0" w:lastRowFirstColumn="0" w:lastRowLastColumn="0"/>
+            <w:tcW w:w="3290" w:type="dxa"/>
+          </w:tcPr>
+          <w:p>
+            <w:pPr>
+              <w:rPr>
+                <w:sz w:val="20"/>
+                <w:szCs w:val="20"/>
+              </w:rPr>
+            </w:pPr>
+            <w:proofErr w:type="spellStart"/>
+            <w:r>
+              <w:rPr>
+                <w:sz w:val="20"/>
+                <w:szCs w:val="20"/>
+              </w:rPr>
               <w:t>filter_language</w:t>
             </w:r>
             <w:proofErr w:type="spellEnd"/>
@@ -4119,19 +4388,81 @@
           </w:tcPr>
           <w:p>
             <w:pPr>
+              <w:cnfStyle w:val="000000100000" w:firstRow="0" w:lastRow="0" w:firstColumn="0" w:lastColumn="0" w:oddVBand="0" w:evenVBand="0" w:oddHBand="1" w:evenHBand="0" w:firstRowFirstColumn="0" w:firstRowLastColumn="0" w:lastRowFirstColumn="0" w:lastRowLastColumn="0"/>
+              <w:rPr>
+                <w:sz w:val="20"/>
+                <w:szCs w:val="20"/>
+              </w:rPr>
+            </w:pPr>
+            <w:r>
+              <w:rPr>
+                <w:sz w:val="20"/>
+                <w:szCs w:val="20"/>
+              </w:rPr>
+              <w:t>DEFAULT NULL</w:t>
+            </w:r>
+          </w:p>
+        </w:tc>
+        <w:tc>
+          <w:tcPr>
+            <w:tcW w:w="2609" w:type="dxa"/>
+          </w:tcPr>
+          <w:p>
+            <w:pPr>
+              <w:cnfStyle w:val="000000100000" w:firstRow="0" w:lastRow="0" w:firstColumn="0" w:lastColumn="0" w:oddVBand="0" w:evenVBand="0" w:oddHBand="1" w:evenHBand="0" w:firstRowFirstColumn="0" w:firstRowLastColumn="0" w:lastRowFirstColumn="0" w:lastRowLastColumn="0"/>
+              <w:rPr>
+                <w:sz w:val="20"/>
+                <w:szCs w:val="20"/>
+                <w:lang w:val="en-GB"/>
+              </w:rPr>
+            </w:pPr>
+            <w:r>
+              <w:rPr>
+                <w:sz w:val="20"/>
+                <w:szCs w:val="20"/>
+                <w:lang w:val="en-GB"/>
+              </w:rPr>
+              <w:t>only tweets with this location will be considered</w:t>
+            </w:r>
+          </w:p>
+        </w:tc>
+      </w:tr>
+      <w:tr>
+        <w:tc>
+          <w:tcPr>
+            <w:cnfStyle w:val="001000000000" w:firstRow="0" w:lastRow="0" w:firstColumn="1" w:lastColumn="0" w:oddVBand="0" w:evenVBand="0" w:oddHBand="0" w:evenHBand="0" w:firstRowFirstColumn="0" w:firstRowLastColumn="0" w:lastRowFirstColumn="0" w:lastRowLastColumn="0"/>
+            <w:tcW w:w="3290" w:type="dxa"/>
+          </w:tcPr>
+          <w:p>
+            <w:pPr>
+              <w:rPr>
+                <w:sz w:val="20"/>
+                <w:szCs w:val="20"/>
+              </w:rPr>
+            </w:pPr>
+            <w:proofErr w:type="spellStart"/>
+            <w:r>
+              <w:rPr>
+                <w:sz w:val="20"/>
+                <w:szCs w:val="20"/>
+              </w:rPr>
+              <w:t>event_id</w:t>
+            </w:r>
+            <w:proofErr w:type="spellEnd"/>
+          </w:p>
+        </w:tc>
+        <w:tc>
+          <w:tcPr>
+            <w:tcW w:w="3389" w:type="dxa"/>
+          </w:tcPr>
+          <w:p>
+            <w:pPr>
               <w:cnfStyle w:val="000000000000" w:firstRow="0" w:lastRow="0" w:firstColumn="0" w:lastColumn="0" w:oddVBand="0" w:evenVBand="0" w:oddHBand="0" w:evenHBand="0" w:firstRowFirstColumn="0" w:firstRowLastColumn="0" w:lastRowFirstColumn="0" w:lastRowLastColumn="0"/>
               <w:rPr>
                 <w:sz w:val="20"/>
                 <w:szCs w:val="20"/>
               </w:rPr>
             </w:pPr>
-            <w:r>
-              <w:rPr>
-                <w:sz w:val="20"/>
-                <w:szCs w:val="20"/>
-              </w:rPr>
-              <w:t>DEFAULT NULL</w:t>
-            </w:r>
           </w:p>
         </w:tc>
         <w:tc>
@@ -4153,7 +4484,7 @@
                 <w:szCs w:val="20"/>
                 <w:lang w:val="en-GB"/>
               </w:rPr>
-              <w:t>only tweets with this location will be considered</w:t>
+              <w:t>filters are created for a certain event</w:t>
             </w:r>
           </w:p>
         </w:tc>
@@ -4227,7 +4558,6 @@
                 <w:sz w:val="20"/>
                 <w:szCs w:val="20"/>
               </w:rPr>
-              <w:lastRenderedPageBreak/>
               <w:t>table</w:t>
             </w:r>
             <w:proofErr w:type="spellEnd"/>
@@ -5722,6 +6052,7 @@
         <w:rPr>
           <w:lang w:val="en-GB"/>
         </w:rPr>
+        <w:lastRenderedPageBreak/>
         <w:t>The table sentiment contains all words for the analysis that were created by the user.</w:t>
       </w:r>
     </w:p>
@@ -6237,6 +6568,372 @@
                 <w:szCs w:val="20"/>
               </w:rPr>
             </w:pPr>
+          </w:p>
+        </w:tc>
+      </w:tr>
+    </w:tbl>
+    <w:p>
+      <w:pPr>
+        <w:rPr>
+          <w:rFonts w:asciiTheme="majorHAnsi" w:eastAsiaTheme="majorEastAsia" w:hAnsiTheme="majorHAnsi" w:cstheme="majorBidi"/>
+          <w:b/>
+          <w:bCs/>
+          <w:color w:val="4F81BD" w:themeColor="accent1"/>
+          <w:sz w:val="26"/>
+          <w:szCs w:val="26"/>
+          <w:lang w:val="en-GB"/>
+        </w:rPr>
+      </w:pPr>
+    </w:p>
+    <w:p>
+      <w:pPr>
+        <w:rPr>
+          <w:lang w:val="en-GB"/>
+        </w:rPr>
+      </w:pPr>
+      <w:r>
+        <w:rPr>
+          <w:lang w:val="en-GB"/>
+        </w:rPr>
+        <w:t>The table analysis ignore determines which tweets are not used in the analysis for a certain filter.</w:t>
+      </w:r>
+    </w:p>
+    <w:tbl>
+      <w:tblPr>
+        <w:tblStyle w:val="HelleListe-Akzent1"/>
+        <w:tblW w:w="0" w:type="auto"/>
+        <w:tblLook w:val="04A0" w:firstRow="1" w:lastRow="0" w:firstColumn="1" w:lastColumn="0" w:noHBand="0" w:noVBand="1"/>
+      </w:tblPr>
+      <w:tblGrid>
+        <w:gridCol w:w="3290"/>
+        <w:gridCol w:w="3389"/>
+        <w:gridCol w:w="2609"/>
+      </w:tblGrid>
+      <w:tr>
+        <w:trPr>
+          <w:cnfStyle w:val="100000000000" w:firstRow="1" w:lastRow="0" w:firstColumn="0" w:lastColumn="0" w:oddVBand="0" w:evenVBand="0" w:oddHBand="0" w:evenHBand="0" w:firstRowFirstColumn="0" w:firstRowLastColumn="0" w:lastRowFirstColumn="0" w:lastRowLastColumn="0"/>
+        </w:trPr>
+        <w:tc>
+          <w:tcPr>
+            <w:cnfStyle w:val="001000000000" w:firstRow="0" w:lastRow="0" w:firstColumn="1" w:lastColumn="0" w:oddVBand="0" w:evenVBand="0" w:oddHBand="0" w:evenHBand="0" w:firstRowFirstColumn="0" w:firstRowLastColumn="0" w:lastRowFirstColumn="0" w:lastRowLastColumn="0"/>
+            <w:tcW w:w="3290" w:type="dxa"/>
+          </w:tcPr>
+          <w:p>
+            <w:pPr>
+              <w:rPr>
+                <w:sz w:val="20"/>
+                <w:szCs w:val="20"/>
+              </w:rPr>
+            </w:pPr>
+            <w:proofErr w:type="spellStart"/>
+            <w:r>
+              <w:rPr>
+                <w:sz w:val="20"/>
+                <w:szCs w:val="20"/>
+              </w:rPr>
+              <w:t>table</w:t>
+            </w:r>
+            <w:proofErr w:type="spellEnd"/>
+            <w:r>
+              <w:rPr>
+                <w:sz w:val="20"/>
+                <w:szCs w:val="20"/>
+              </w:rPr>
+              <w:t xml:space="preserve"> </w:t>
+            </w:r>
+            <w:proofErr w:type="spellStart"/>
+            <w:r>
+              <w:rPr>
+                <w:sz w:val="20"/>
+                <w:szCs w:val="20"/>
+              </w:rPr>
+              <w:t>analysis_ignore</w:t>
+            </w:r>
+            <w:proofErr w:type="spellEnd"/>
+          </w:p>
+        </w:tc>
+        <w:tc>
+          <w:tcPr>
+            <w:tcW w:w="3389" w:type="dxa"/>
+          </w:tcPr>
+          <w:p>
+            <w:pPr>
+              <w:cnfStyle w:val="100000000000" w:firstRow="1" w:lastRow="0" w:firstColumn="0" w:lastColumn="0" w:oddVBand="0" w:evenVBand="0" w:oddHBand="0" w:evenHBand="0" w:firstRowFirstColumn="0" w:firstRowLastColumn="0" w:lastRowFirstColumn="0" w:lastRowLastColumn="0"/>
+              <w:rPr>
+                <w:sz w:val="20"/>
+                <w:szCs w:val="20"/>
+              </w:rPr>
+            </w:pPr>
+            <w:proofErr w:type="spellStart"/>
+            <w:r>
+              <w:rPr>
+                <w:sz w:val="20"/>
+                <w:szCs w:val="20"/>
+              </w:rPr>
+              <w:t>details</w:t>
+            </w:r>
+            <w:proofErr w:type="spellEnd"/>
+          </w:p>
+        </w:tc>
+        <w:tc>
+          <w:tcPr>
+            <w:tcW w:w="2609" w:type="dxa"/>
+          </w:tcPr>
+          <w:p>
+            <w:pPr>
+              <w:cnfStyle w:val="100000000000" w:firstRow="1" w:lastRow="0" w:firstColumn="0" w:lastColumn="0" w:oddVBand="0" w:evenVBand="0" w:oddHBand="0" w:evenHBand="0" w:firstRowFirstColumn="0" w:firstRowLastColumn="0" w:lastRowFirstColumn="0" w:lastRowLastColumn="0"/>
+              <w:rPr>
+                <w:sz w:val="20"/>
+                <w:szCs w:val="20"/>
+              </w:rPr>
+            </w:pPr>
+            <w:proofErr w:type="spellStart"/>
+            <w:r>
+              <w:rPr>
+                <w:sz w:val="20"/>
+                <w:szCs w:val="20"/>
+              </w:rPr>
+              <w:t>description</w:t>
+            </w:r>
+            <w:proofErr w:type="spellEnd"/>
+          </w:p>
+        </w:tc>
+      </w:tr>
+      <w:tr>
+        <w:trPr>
+          <w:cnfStyle w:val="000000100000" w:firstRow="0" w:lastRow="0" w:firstColumn="0" w:lastColumn="0" w:oddVBand="0" w:evenVBand="0" w:oddHBand="1" w:evenHBand="0" w:firstRowFirstColumn="0" w:firstRowLastColumn="0" w:lastRowFirstColumn="0" w:lastRowLastColumn="0"/>
+        </w:trPr>
+        <w:tc>
+          <w:tcPr>
+            <w:cnfStyle w:val="001000000000" w:firstRow="0" w:lastRow="0" w:firstColumn="1" w:lastColumn="0" w:oddVBand="0" w:evenVBand="0" w:oddHBand="0" w:evenHBand="0" w:firstRowFirstColumn="0" w:firstRowLastColumn="0" w:lastRowFirstColumn="0" w:lastRowLastColumn="0"/>
+            <w:tcW w:w="3290" w:type="dxa"/>
+          </w:tcPr>
+          <w:p>
+            <w:pPr>
+              <w:rPr>
+                <w:sz w:val="20"/>
+                <w:szCs w:val="20"/>
+              </w:rPr>
+            </w:pPr>
+            <w:proofErr w:type="spellStart"/>
+            <w:r>
+              <w:rPr>
+                <w:sz w:val="20"/>
+                <w:szCs w:val="20"/>
+              </w:rPr>
+              <w:t>id</w:t>
+            </w:r>
+            <w:proofErr w:type="spellEnd"/>
+            <w:r>
+              <w:rPr>
+                <w:sz w:val="20"/>
+                <w:szCs w:val="20"/>
+              </w:rPr>
+              <w:t xml:space="preserve"> </w:t>
+            </w:r>
+          </w:p>
+        </w:tc>
+        <w:tc>
+          <w:tcPr>
+            <w:tcW w:w="3389" w:type="dxa"/>
+          </w:tcPr>
+          <w:p>
+            <w:pPr>
+              <w:cnfStyle w:val="000000100000" w:firstRow="0" w:lastRow="0" w:firstColumn="0" w:lastColumn="0" w:oddVBand="0" w:evenVBand="0" w:oddHBand="1" w:evenHBand="0" w:firstRowFirstColumn="0" w:firstRowLastColumn="0" w:lastRowFirstColumn="0" w:lastRowLastColumn="0"/>
+              <w:rPr>
+                <w:sz w:val="20"/>
+                <w:szCs w:val="20"/>
+              </w:rPr>
+            </w:pPr>
+            <w:r>
+              <w:rPr>
+                <w:sz w:val="20"/>
+                <w:szCs w:val="20"/>
+              </w:rPr>
+              <w:t>AUTO_INCREMENT</w:t>
+            </w:r>
+          </w:p>
+        </w:tc>
+        <w:tc>
+          <w:tcPr>
+            <w:tcW w:w="2609" w:type="dxa"/>
+          </w:tcPr>
+          <w:p>
+            <w:pPr>
+              <w:cnfStyle w:val="000000100000" w:firstRow="0" w:lastRow="0" w:firstColumn="0" w:lastColumn="0" w:oddVBand="0" w:evenVBand="0" w:oddHBand="1" w:evenHBand="0" w:firstRowFirstColumn="0" w:firstRowLastColumn="0" w:lastRowFirstColumn="0" w:lastRowLastColumn="0"/>
+              <w:rPr>
+                <w:sz w:val="20"/>
+                <w:szCs w:val="20"/>
+                <w:lang w:val="en-GB"/>
+              </w:rPr>
+            </w:pPr>
+            <w:r>
+              <w:rPr>
+                <w:sz w:val="20"/>
+                <w:szCs w:val="20"/>
+                <w:lang w:val="en-GB"/>
+              </w:rPr>
+              <w:t>primary key</w:t>
+            </w:r>
+          </w:p>
+        </w:tc>
+      </w:tr>
+      <w:tr>
+        <w:tc>
+          <w:tcPr>
+            <w:cnfStyle w:val="001000000000" w:firstRow="0" w:lastRow="0" w:firstColumn="1" w:lastColumn="0" w:oddVBand="0" w:evenVBand="0" w:oddHBand="0" w:evenHBand="0" w:firstRowFirstColumn="0" w:firstRowLastColumn="0" w:lastRowFirstColumn="0" w:lastRowLastColumn="0"/>
+            <w:tcW w:w="3290" w:type="dxa"/>
+          </w:tcPr>
+          <w:p>
+            <w:pPr>
+              <w:rPr>
+                <w:sz w:val="20"/>
+                <w:szCs w:val="20"/>
+              </w:rPr>
+            </w:pPr>
+            <w:proofErr w:type="spellStart"/>
+            <w:r>
+              <w:rPr>
+                <w:sz w:val="20"/>
+                <w:szCs w:val="20"/>
+              </w:rPr>
+              <w:t>filter_id</w:t>
+            </w:r>
+            <w:proofErr w:type="spellEnd"/>
+          </w:p>
+        </w:tc>
+        <w:tc>
+          <w:tcPr>
+            <w:tcW w:w="3389" w:type="dxa"/>
+          </w:tcPr>
+          <w:p>
+            <w:pPr>
+              <w:cnfStyle w:val="000000000000" w:firstRow="0" w:lastRow="0" w:firstColumn="0" w:lastColumn="0" w:oddVBand="0" w:evenVBand="0" w:oddHBand="0" w:evenHBand="0" w:firstRowFirstColumn="0" w:firstRowLastColumn="0" w:lastRowFirstColumn="0" w:lastRowLastColumn="0"/>
+              <w:rPr>
+                <w:sz w:val="20"/>
+                <w:szCs w:val="20"/>
+              </w:rPr>
+            </w:pPr>
+          </w:p>
+        </w:tc>
+        <w:tc>
+          <w:tcPr>
+            <w:tcW w:w="2609" w:type="dxa"/>
+          </w:tcPr>
+          <w:p>
+            <w:pPr>
+              <w:cnfStyle w:val="000000000000" w:firstRow="0" w:lastRow="0" w:firstColumn="0" w:lastColumn="0" w:oddVBand="0" w:evenVBand="0" w:oddHBand="0" w:evenHBand="0" w:firstRowFirstColumn="0" w:firstRowLastColumn="0" w:lastRowFirstColumn="0" w:lastRowLastColumn="0"/>
+              <w:rPr>
+                <w:sz w:val="20"/>
+                <w:szCs w:val="20"/>
+              </w:rPr>
+            </w:pPr>
+            <w:proofErr w:type="spellStart"/>
+            <w:r>
+              <w:rPr>
+                <w:sz w:val="20"/>
+                <w:szCs w:val="20"/>
+              </w:rPr>
+              <w:t>foreign</w:t>
+            </w:r>
+            <w:proofErr w:type="spellEnd"/>
+            <w:r>
+              <w:rPr>
+                <w:sz w:val="20"/>
+                <w:szCs w:val="20"/>
+              </w:rPr>
+              <w:t xml:space="preserve"> </w:t>
+            </w:r>
+            <w:proofErr w:type="spellStart"/>
+            <w:r>
+              <w:rPr>
+                <w:sz w:val="20"/>
+                <w:szCs w:val="20"/>
+              </w:rPr>
+              <w:t>key</w:t>
+            </w:r>
+            <w:proofErr w:type="spellEnd"/>
+          </w:p>
+        </w:tc>
+      </w:tr>
+      <w:tr>
+        <w:trPr>
+          <w:cnfStyle w:val="000000100000" w:firstRow="0" w:lastRow="0" w:firstColumn="0" w:lastColumn="0" w:oddVBand="0" w:evenVBand="0" w:oddHBand="1" w:evenHBand="0" w:firstRowFirstColumn="0" w:firstRowLastColumn="0" w:lastRowFirstColumn="0" w:lastRowLastColumn="0"/>
+        </w:trPr>
+        <w:tc>
+          <w:tcPr>
+            <w:cnfStyle w:val="001000000000" w:firstRow="0" w:lastRow="0" w:firstColumn="1" w:lastColumn="0" w:oddVBand="0" w:evenVBand="0" w:oddHBand="0" w:evenHBand="0" w:firstRowFirstColumn="0" w:firstRowLastColumn="0" w:lastRowFirstColumn="0" w:lastRowLastColumn="0"/>
+            <w:tcW w:w="3290" w:type="dxa"/>
+          </w:tcPr>
+          <w:p>
+            <w:pPr>
+              <w:rPr>
+                <w:sz w:val="20"/>
+                <w:szCs w:val="20"/>
+              </w:rPr>
+            </w:pPr>
+            <w:proofErr w:type="spellStart"/>
+            <w:r>
+              <w:rPr>
+                <w:sz w:val="20"/>
+                <w:szCs w:val="20"/>
+              </w:rPr>
+              <w:t>tweet_id</w:t>
+            </w:r>
+            <w:proofErr w:type="spellEnd"/>
+          </w:p>
+        </w:tc>
+        <w:tc>
+          <w:tcPr>
+            <w:tcW w:w="3389" w:type="dxa"/>
+          </w:tcPr>
+          <w:p>
+            <w:pPr>
+              <w:cnfStyle w:val="000000100000" w:firstRow="0" w:lastRow="0" w:firstColumn="0" w:lastColumn="0" w:oddVBand="0" w:evenVBand="0" w:oddHBand="1" w:evenHBand="0" w:firstRowFirstColumn="0" w:firstRowLastColumn="0" w:lastRowFirstColumn="0" w:lastRowLastColumn="0"/>
+              <w:rPr>
+                <w:sz w:val="20"/>
+                <w:szCs w:val="20"/>
+              </w:rPr>
+            </w:pPr>
+          </w:p>
+        </w:tc>
+        <w:tc>
+          <w:tcPr>
+            <w:tcW w:w="2609" w:type="dxa"/>
+          </w:tcPr>
+          <w:p>
+            <w:pPr>
+              <w:cnfStyle w:val="000000100000" w:firstRow="0" w:lastRow="0" w:firstColumn="0" w:lastColumn="0" w:oddVBand="0" w:evenVBand="0" w:oddHBand="1" w:evenHBand="0" w:firstRowFirstColumn="0" w:firstRowLastColumn="0" w:lastRowFirstColumn="0" w:lastRowLastColumn="0"/>
+              <w:rPr>
+                <w:sz w:val="20"/>
+                <w:szCs w:val="20"/>
+              </w:rPr>
+            </w:pPr>
+            <w:proofErr w:type="spellStart"/>
+            <w:r>
+              <w:rPr>
+                <w:sz w:val="20"/>
+                <w:szCs w:val="20"/>
+              </w:rPr>
+              <w:t>foreign</w:t>
+            </w:r>
+            <w:proofErr w:type="spellEnd"/>
+            <w:r>
+              <w:rPr>
+                <w:sz w:val="20"/>
+                <w:szCs w:val="20"/>
+              </w:rPr>
+              <w:t xml:space="preserve"> </w:t>
+            </w:r>
+            <w:proofErr w:type="spellStart"/>
+            <w:r>
+              <w:rPr>
+                <w:sz w:val="20"/>
+                <w:szCs w:val="20"/>
+              </w:rPr>
+              <w:t>key</w:t>
+            </w:r>
+            <w:proofErr w:type="spellEnd"/>
           </w:p>
         </w:tc>
       </w:tr>

</xml_diff>